<commit_message>
Added Scrum Agile Docs
</commit_message>
<xml_diff>
--- a/Agile_scrum.docx
+++ b/Agile_scrum.docx
@@ -51,8 +51,19 @@
           <w:sz w:val="20"/>
           <w:szCs w:val="20"/>
         </w:rPr>
-        <w:t>Certified SAFe 5 Agilist</w:t>
-      </w:r>
+        <w:t xml:space="preserve">Certified </w:t>
+      </w:r>
+      <w:proofErr w:type="spellStart"/>
+      <w:r>
+        <w:rPr>
+          <w:rFonts w:ascii="CIDFont+F2" w:hAnsi="CIDFont+F2" w:cs="CIDFont+F2"/>
+          <w:color w:val="000000"/>
+          <w:sz w:val="20"/>
+          <w:szCs w:val="20"/>
+        </w:rPr>
+        <w:t>hc</w:t>
+      </w:r>
+      <w:proofErr w:type="spellEnd"/>
     </w:p>
     <w:p>
       <w:pPr>
@@ -373,7 +384,27 @@
           <w:sz w:val="20"/>
           <w:szCs w:val="20"/>
         </w:rPr>
-        <w:t>Working Knowledge of various tools like HP QC,HP UFT, HP ALM,HP AGM, Microfocus ALM Octane, HP PC,</w:t>
+        <w:t xml:space="preserve">Working Knowledge of various tools like HP </w:t>
+      </w:r>
+      <w:proofErr w:type="gramStart"/>
+      <w:r>
+        <w:rPr>
+          <w:rFonts w:ascii="CIDFont+F2" w:hAnsi="CIDFont+F2" w:cs="CIDFont+F2"/>
+          <w:color w:val="000000"/>
+          <w:sz w:val="20"/>
+          <w:szCs w:val="20"/>
+        </w:rPr>
+        <w:t>QC,HP</w:t>
+      </w:r>
+      <w:proofErr w:type="gramEnd"/>
+      <w:r>
+        <w:rPr>
+          <w:rFonts w:ascii="CIDFont+F2" w:hAnsi="CIDFont+F2" w:cs="CIDFont+F2"/>
+          <w:color w:val="000000"/>
+          <w:sz w:val="20"/>
+          <w:szCs w:val="20"/>
+        </w:rPr>
+        <w:t xml:space="preserve"> UFT, HP ALM,HP AGM, Microfocus ALM Octane, HP PC,</w:t>
       </w:r>
     </w:p>
     <w:p>
@@ -716,27 +747,58 @@
           <w:sz w:val="20"/>
           <w:szCs w:val="20"/>
         </w:rPr>
-        <w:t>- ePDSM, Microfocus Octane, Microfocus ALM, GITLAB, Grafana, Prometheus,</w:t>
-      </w:r>
-    </w:p>
-    <w:p>
-      <w:pPr>
-        <w:rPr>
-          <w:rFonts w:ascii="CIDFont+F2" w:hAnsi="CIDFont+F2" w:cs="CIDFont+F2"/>
-          <w:color w:val="000000"/>
-          <w:sz w:val="20"/>
-          <w:szCs w:val="20"/>
-        </w:rPr>
-      </w:pPr>
-      <w:r>
-        <w:rPr>
-          <w:rFonts w:ascii="CIDFont+F2" w:hAnsi="CIDFont+F2" w:cs="CIDFont+F2"/>
-          <w:color w:val="000000"/>
-          <w:sz w:val="20"/>
-          <w:szCs w:val="20"/>
-        </w:rPr>
-        <w:t>Sharepoint, Jenkins, BlueOcean</w:t>
-      </w:r>
+        <w:t xml:space="preserve">- </w:t>
+      </w:r>
+      <w:proofErr w:type="spellStart"/>
+      <w:r>
+        <w:rPr>
+          <w:rFonts w:ascii="CIDFont+F2" w:hAnsi="CIDFont+F2" w:cs="CIDFont+F2"/>
+          <w:color w:val="000000"/>
+          <w:sz w:val="20"/>
+          <w:szCs w:val="20"/>
+        </w:rPr>
+        <w:t>ePDSM</w:t>
+      </w:r>
+      <w:proofErr w:type="spellEnd"/>
+      <w:r>
+        <w:rPr>
+          <w:rFonts w:ascii="CIDFont+F2" w:hAnsi="CIDFont+F2" w:cs="CIDFont+F2"/>
+          <w:color w:val="000000"/>
+          <w:sz w:val="20"/>
+          <w:szCs w:val="20"/>
+        </w:rPr>
+        <w:t>, Microfocus Octane, Microfocus ALM, GITLAB, Grafana, Prometheus,</w:t>
+      </w:r>
+    </w:p>
+    <w:p>
+      <w:pPr>
+        <w:rPr>
+          <w:rFonts w:ascii="CIDFont+F2" w:hAnsi="CIDFont+F2" w:cs="CIDFont+F2"/>
+          <w:color w:val="000000"/>
+          <w:sz w:val="20"/>
+          <w:szCs w:val="20"/>
+        </w:rPr>
+      </w:pPr>
+      <w:r>
+        <w:rPr>
+          <w:rFonts w:ascii="CIDFont+F2" w:hAnsi="CIDFont+F2" w:cs="CIDFont+F2"/>
+          <w:color w:val="000000"/>
+          <w:sz w:val="20"/>
+          <w:szCs w:val="20"/>
+        </w:rPr>
+        <w:t xml:space="preserve">Sharepoint, Jenkins, </w:t>
+      </w:r>
+      <w:proofErr w:type="spellStart"/>
+      <w:r>
+        <w:rPr>
+          <w:rFonts w:ascii="CIDFont+F2" w:hAnsi="CIDFont+F2" w:cs="CIDFont+F2"/>
+          <w:color w:val="000000"/>
+          <w:sz w:val="20"/>
+          <w:szCs w:val="20"/>
+        </w:rPr>
+        <w:t>BlueOcean</w:t>
+      </w:r>
+      <w:proofErr w:type="spellEnd"/>
     </w:p>
     <w:p>
       <w:pPr>
@@ -991,34 +1053,56 @@
           <w:szCs w:val="20"/>
         </w:rPr>
       </w:pPr>
-      <w:r>
-        <w:rPr>
-          <w:rFonts w:ascii="CIDFont+F2" w:hAnsi="CIDFont+F2" w:cs="CIDFont+F2"/>
-          <w:color w:val="000000"/>
-          <w:sz w:val="20"/>
-          <w:szCs w:val="20"/>
-        </w:rPr>
-        <w:t>BDD , TDD methods</w:t>
-      </w:r>
-    </w:p>
-    <w:p>
-      <w:pPr>
-        <w:rPr>
-          <w:rFonts w:ascii="CIDFont+F2" w:hAnsi="CIDFont+F2" w:cs="CIDFont+F2"/>
-          <w:color w:val="000000"/>
-          <w:sz w:val="20"/>
-          <w:szCs w:val="20"/>
-        </w:rPr>
-      </w:pPr>
-      <w:r>
-        <w:rPr>
-          <w:rFonts w:ascii="CIDFont+F2" w:hAnsi="CIDFont+F2" w:cs="CIDFont+F2"/>
-          <w:color w:val="000000"/>
-          <w:sz w:val="20"/>
-          <w:szCs w:val="20"/>
-        </w:rPr>
-        <w:t>How do you assign story points</w:t>
-      </w:r>
+      <w:proofErr w:type="gramStart"/>
+      <w:r>
+        <w:rPr>
+          <w:rFonts w:ascii="CIDFont+F2" w:hAnsi="CIDFont+F2" w:cs="CIDFont+F2"/>
+          <w:color w:val="000000"/>
+          <w:sz w:val="20"/>
+          <w:szCs w:val="20"/>
+        </w:rPr>
+        <w:t>BDD ,</w:t>
+      </w:r>
+      <w:proofErr w:type="gramEnd"/>
+      <w:r>
+        <w:rPr>
+          <w:rFonts w:ascii="CIDFont+F2" w:hAnsi="CIDFont+F2" w:cs="CIDFont+F2"/>
+          <w:color w:val="000000"/>
+          <w:sz w:val="20"/>
+          <w:szCs w:val="20"/>
+        </w:rPr>
+        <w:t xml:space="preserve"> TDD methods</w:t>
+      </w:r>
+    </w:p>
+    <w:p>
+      <w:pPr>
+        <w:rPr>
+          <w:rFonts w:ascii="CIDFont+F2" w:hAnsi="CIDFont+F2" w:cs="CIDFont+F2"/>
+          <w:color w:val="000000"/>
+          <w:sz w:val="20"/>
+          <w:szCs w:val="20"/>
+        </w:rPr>
+      </w:pPr>
+      <w:r>
+        <w:rPr>
+          <w:rFonts w:ascii="CIDFont+F2" w:hAnsi="CIDFont+F2" w:cs="CIDFont+F2"/>
+          <w:color w:val="000000"/>
+          <w:sz w:val="20"/>
+          <w:szCs w:val="20"/>
+        </w:rPr>
+        <w:t xml:space="preserve">How do you assign story </w:t>
+      </w:r>
+      <w:proofErr w:type="gramStart"/>
+      <w:r>
+        <w:rPr>
+          <w:rFonts w:ascii="CIDFont+F2" w:hAnsi="CIDFont+F2" w:cs="CIDFont+F2"/>
+          <w:color w:val="000000"/>
+          <w:sz w:val="20"/>
+          <w:szCs w:val="20"/>
+        </w:rPr>
+        <w:t>points</w:t>
+      </w:r>
+      <w:proofErr w:type="gramEnd"/>
     </w:p>
     <w:p>
       <w:pPr>
@@ -1055,8 +1139,39 @@
           <w:sz w:val="20"/>
           <w:szCs w:val="20"/>
         </w:rPr>
-        <w:t>Tracking charts as Burn down / burn up , velocity tracking . What are they and how do you use them</w:t>
-      </w:r>
+        <w:t xml:space="preserve">Tracking charts as Burn down / burn </w:t>
+      </w:r>
+      <w:proofErr w:type="gramStart"/>
+      <w:r>
+        <w:rPr>
+          <w:rFonts w:ascii="CIDFont+F2" w:hAnsi="CIDFont+F2" w:cs="CIDFont+F2"/>
+          <w:color w:val="000000"/>
+          <w:sz w:val="20"/>
+          <w:szCs w:val="20"/>
+        </w:rPr>
+        <w:t>up ,</w:t>
+      </w:r>
+      <w:proofErr w:type="gramEnd"/>
+      <w:r>
+        <w:rPr>
+          <w:rFonts w:ascii="CIDFont+F2" w:hAnsi="CIDFont+F2" w:cs="CIDFont+F2"/>
+          <w:color w:val="000000"/>
+          <w:sz w:val="20"/>
+          <w:szCs w:val="20"/>
+        </w:rPr>
+        <w:t xml:space="preserve"> velocity tracking . What are they and how do you use </w:t>
+      </w:r>
+      <w:proofErr w:type="gramStart"/>
+      <w:r>
+        <w:rPr>
+          <w:rFonts w:ascii="CIDFont+F2" w:hAnsi="CIDFont+F2" w:cs="CIDFont+F2"/>
+          <w:color w:val="000000"/>
+          <w:sz w:val="20"/>
+          <w:szCs w:val="20"/>
+        </w:rPr>
+        <w:t>them</w:t>
+      </w:r>
+      <w:proofErr w:type="gramEnd"/>
     </w:p>
     <w:p>
       <w:pPr>
@@ -1122,46 +1237,88 @@
           <w:sz w:val="20"/>
           <w:szCs w:val="20"/>
         </w:rPr>
-        <w:t>How would you manage virtual meetings due to work from home. Answer – Try to have video calls often</w:t>
-      </w:r>
-    </w:p>
-    <w:p>
-      <w:pPr>
-        <w:rPr>
-          <w:rFonts w:ascii="CIDFont+F2" w:hAnsi="CIDFont+F2" w:cs="CIDFont+F2"/>
-          <w:color w:val="000000"/>
-          <w:sz w:val="20"/>
-          <w:szCs w:val="20"/>
-        </w:rPr>
-      </w:pPr>
-      <w:r>
-        <w:rPr>
-          <w:rFonts w:ascii="CIDFont+F2" w:hAnsi="CIDFont+F2" w:cs="CIDFont+F2"/>
-          <w:color w:val="000000"/>
-          <w:sz w:val="20"/>
-          <w:szCs w:val="20"/>
-        </w:rPr>
-        <w:t>Team size and roles. What is the ideal size of an Agile team</w:t>
-      </w:r>
-    </w:p>
-    <w:p>
-      <w:pPr>
-        <w:rPr>
-          <w:rFonts w:ascii="CIDFont+F2" w:hAnsi="CIDFont+F2" w:cs="CIDFont+F2"/>
-          <w:color w:val="000000"/>
-          <w:sz w:val="20"/>
-          <w:szCs w:val="20"/>
-        </w:rPr>
-      </w:pPr>
-      <w:r>
-        <w:rPr>
-          <w:rFonts w:ascii="CIDFont+F2" w:hAnsi="CIDFont+F2" w:cs="CIDFont+F2"/>
-          <w:color w:val="000000"/>
-          <w:sz w:val="20"/>
-          <w:szCs w:val="20"/>
-        </w:rPr>
-        <w:t>Where do you see yourself in 5 years</w:t>
-      </w:r>
+        <w:t xml:space="preserve">How would you manage virtual meetings due to work from </w:t>
+      </w:r>
+      <w:proofErr w:type="gramStart"/>
+      <w:r>
+        <w:rPr>
+          <w:rFonts w:ascii="CIDFont+F2" w:hAnsi="CIDFont+F2" w:cs="CIDFont+F2"/>
+          <w:color w:val="000000"/>
+          <w:sz w:val="20"/>
+          <w:szCs w:val="20"/>
+        </w:rPr>
+        <w:t>home.</w:t>
+      </w:r>
+      <w:proofErr w:type="gramEnd"/>
+      <w:r>
+        <w:rPr>
+          <w:rFonts w:ascii="CIDFont+F2" w:hAnsi="CIDFont+F2" w:cs="CIDFont+F2"/>
+          <w:color w:val="000000"/>
+          <w:sz w:val="20"/>
+          <w:szCs w:val="20"/>
+        </w:rPr>
+        <w:t xml:space="preserve"> Answer – Try to have video calls often</w:t>
+      </w:r>
+    </w:p>
+    <w:p>
+      <w:pPr>
+        <w:rPr>
+          <w:rFonts w:ascii="CIDFont+F2" w:hAnsi="CIDFont+F2" w:cs="CIDFont+F2"/>
+          <w:color w:val="000000"/>
+          <w:sz w:val="20"/>
+          <w:szCs w:val="20"/>
+        </w:rPr>
+      </w:pPr>
+      <w:r>
+        <w:rPr>
+          <w:rFonts w:ascii="CIDFont+F2" w:hAnsi="CIDFont+F2" w:cs="CIDFont+F2"/>
+          <w:color w:val="000000"/>
+          <w:sz w:val="20"/>
+          <w:szCs w:val="20"/>
+        </w:rPr>
+        <w:t xml:space="preserve">Team size and roles. What is the ideal size of an Agile </w:t>
+      </w:r>
+      <w:proofErr w:type="gramStart"/>
+      <w:r>
+        <w:rPr>
+          <w:rFonts w:ascii="CIDFont+F2" w:hAnsi="CIDFont+F2" w:cs="CIDFont+F2"/>
+          <w:color w:val="000000"/>
+          <w:sz w:val="20"/>
+          <w:szCs w:val="20"/>
+        </w:rPr>
+        <w:t>team</w:t>
+      </w:r>
+      <w:proofErr w:type="gramEnd"/>
+    </w:p>
+    <w:p>
+      <w:pPr>
+        <w:rPr>
+          <w:rFonts w:ascii="CIDFont+F2" w:hAnsi="CIDFont+F2" w:cs="CIDFont+F2"/>
+          <w:color w:val="000000"/>
+          <w:sz w:val="20"/>
+          <w:szCs w:val="20"/>
+        </w:rPr>
+      </w:pPr>
+      <w:r>
+        <w:rPr>
+          <w:rFonts w:ascii="CIDFont+F2" w:hAnsi="CIDFont+F2" w:cs="CIDFont+F2"/>
+          <w:color w:val="000000"/>
+          <w:sz w:val="20"/>
+          <w:szCs w:val="20"/>
+        </w:rPr>
+        <w:t xml:space="preserve">Where do you see yourself in 5 </w:t>
+      </w:r>
+      <w:proofErr w:type="gramStart"/>
+      <w:r>
+        <w:rPr>
+          <w:rFonts w:ascii="CIDFont+F2" w:hAnsi="CIDFont+F2" w:cs="CIDFont+F2"/>
+          <w:color w:val="000000"/>
+          <w:sz w:val="20"/>
+          <w:szCs w:val="20"/>
+        </w:rPr>
+        <w:t>years</w:t>
+      </w:r>
+      <w:proofErr w:type="gramEnd"/>
     </w:p>
     <w:p>
       <w:pPr>

</xml_diff>